<commit_message>
Para hacer pull request
</commit_message>
<xml_diff>
--- a/Alumnos/MiguelCastañeda/PCA.docx
+++ b/Alumnos/MiguelCastañeda/PCA.docx
@@ -9,11 +9,14 @@
       <w:r>
         <w:t>PCA en acció</w:t>
       </w:r>
+      <w:r>
+        <w:t>n</w:t>
+      </w:r>
+      <w:r>
+        <w:t xml:space="preserve"> </w:t>
+      </w:r>
       <w:bookmarkStart w:id="0" w:name="_GoBack"/>
       <w:bookmarkEnd w:id="0"/>
-      <w:r>
-        <w:t>n</w:t>
-      </w:r>
     </w:p>
     <w:p>
       <w:pPr>
@@ -142,13 +145,7 @@
         <w:rPr>
           <w:rStyle w:val="VerbatimChar"/>
         </w:rPr>
-        <w:t>##   IndiceAprovechamientoSecundaria</w:t>
-      </w:r>
-      <w:r>
-        <w:rPr>
-          <w:rStyle w:val="VerbatimChar"/>
-        </w:rPr>
-        <w:t xml:space="preserve"> PorcentajeAnalfabetas</w:t>
+        <w:t>##   IndiceAprovechamientoSecundaria PorcentajeAnalfabetas</w:t>
       </w:r>
       <w:r>
         <w:br/>
@@ -184,13 +181,7 @@
         <w:rPr>
           <w:rStyle w:val="VerbatimChar"/>
         </w:rPr>
-        <w:t>## 4                            78.5                  8.</w:t>
-      </w:r>
-      <w:r>
-        <w:rPr>
-          <w:rStyle w:val="VerbatimChar"/>
-        </w:rPr>
-        <w:t>31</w:t>
+        <w:t>## 4                            78.5                  8.31</w:t>
       </w:r>
       <w:r>
         <w:br/>
@@ -235,13 +226,7 @@
         <w:rPr>
           <w:rStyle w:val="VerbatimChar"/>
         </w:rPr>
-        <w:t xml:space="preserve">## 2           </w:t>
-      </w:r>
-      <w:r>
-        <w:rPr>
-          <w:rStyle w:val="VerbatimChar"/>
-        </w:rPr>
-        <w:t xml:space="preserve">     14756       62871      3294       17535</w:t>
+        <w:t>## 2                14756       62871      3294       17535</w:t>
       </w:r>
       <w:r>
         <w:br/>
@@ -277,13 +262,7 @@
         <w:rPr>
           <w:rStyle w:val="VerbatimChar"/>
         </w:rPr>
-        <w:t xml:space="preserve">## 6                 3717      </w:t>
-      </w:r>
-      <w:r>
-        <w:rPr>
-          <w:rStyle w:val="VerbatimChar"/>
-        </w:rPr>
-        <w:t xml:space="preserve"> 13422       658        3388</w:t>
+        <w:t>## 6                 3717       13422       658        3388</w:t>
       </w:r>
       <w:r>
         <w:br/>
@@ -310,13 +289,7 @@
         <w:rPr>
           <w:rStyle w:val="VerbatimChar"/>
         </w:rPr>
-        <w:t>## 2                       65.7                  93.3                   9</w:t>
-      </w:r>
-      <w:r>
-        <w:rPr>
-          <w:rStyle w:val="VerbatimChar"/>
-        </w:rPr>
-        <w:t>5.9</w:t>
+        <w:t>## 2                       65.7                  93.3                   95.9</w:t>
       </w:r>
       <w:r>
         <w:br/>
@@ -352,13 +325,7 @@
         <w:rPr>
           <w:rStyle w:val="VerbatimChar"/>
         </w:rPr>
-        <w:t xml:space="preserve">## 6                 </w:t>
-      </w:r>
-      <w:r>
-        <w:rPr>
-          <w:rStyle w:val="VerbatimChar"/>
-        </w:rPr>
-        <w:t xml:space="preserve">      98.5                  97.9                   98.5</w:t>
+        <w:t>## 6                       98.5                  97.9                   98.5</w:t>
       </w:r>
       <w:r>
         <w:br/>
@@ -385,13 +352,7 @@
         <w:rPr>
           <w:rStyle w:val="VerbatimChar"/>
         </w:rPr>
-        <w:t>## 2                   98.5                     77.0</w:t>
-      </w:r>
-      <w:r>
-        <w:rPr>
-          <w:rStyle w:val="VerbatimChar"/>
-        </w:rPr>
-        <w:t xml:space="preserve">                  3.3</w:t>
+        <w:t>## 2                   98.5                     77.0                  3.3</w:t>
       </w:r>
       <w:r>
         <w:br/>
@@ -427,13 +388,7 @@
         <w:rPr>
           <w:rStyle w:val="VerbatimChar"/>
         </w:rPr>
-        <w:t xml:space="preserve">## 6        </w:t>
-      </w:r>
-      <w:r>
-        <w:rPr>
-          <w:rStyle w:val="VerbatimChar"/>
-        </w:rPr>
-        <w:t xml:space="preserve">           99.0                     94.7                  4.5</w:t>
+        <w:t>## 6                   99.0                     94.7                  4.5</w:t>
       </w:r>
     </w:p>
     <w:p>
@@ -483,13 +438,7 @@
         <w:rPr>
           <w:rStyle w:val="StringTok"/>
         </w:rPr>
-        <w:t>"D</w:t>
-      </w:r>
-      <w:r>
-        <w:rPr>
-          <w:rStyle w:val="StringTok"/>
-        </w:rPr>
-        <w:t>efuncionesGenerales"</w:t>
+        <w:t>"DefuncionesGenerales"</w:t>
       </w:r>
       <w:r>
         <w:rPr>
@@ -713,13 +662,7 @@
         <w:rPr>
           <w:rStyle w:val="VerbatimChar"/>
         </w:rPr>
-        <w:t>## Campeche             395</w:t>
-      </w:r>
-      <w:r>
-        <w:rPr>
-          <w:rStyle w:val="VerbatimChar"/>
-        </w:rPr>
-        <w:t>.55 0.0003866539                            78.5</w:t>
+        <w:t>## Campeche             395.55 0.0003866539                            78.5</w:t>
       </w:r>
       <w:r>
         <w:br/>
@@ -746,13 +689,7 @@
         <w:rPr>
           <w:rStyle w:val="VerbatimChar"/>
         </w:rPr>
-        <w:t>##                      PorcentajeAnalfabetas Defuncion</w:t>
-      </w:r>
-      <w:r>
-        <w:rPr>
-          <w:rStyle w:val="VerbatimChar"/>
-        </w:rPr>
-        <w:t>esGenerales</w:t>
+        <w:t>##                      PorcentajeAnalfabetas DefuncionesGenerales</w:t>
       </w:r>
       <w:r>
         <w:br/>
@@ -788,13 +725,7 @@
         <w:rPr>
           <w:rStyle w:val="VerbatimChar"/>
         </w:rPr>
-        <w:t>## Campeche                              8.</w:t>
-      </w:r>
-      <w:r>
-        <w:rPr>
-          <w:rStyle w:val="VerbatimChar"/>
-        </w:rPr>
-        <w:t>31          0.004819799</w:t>
+        <w:t>## Campeche                              8.31          0.004819799</w:t>
       </w:r>
       <w:r>
         <w:br/>
@@ -830,13 +761,7 @@
         <w:rPr>
           <w:rStyle w:val="VerbatimChar"/>
         </w:rPr>
-        <w:t>## Aguascalientes        0.02272835 0.</w:t>
-      </w:r>
-      <w:r>
-        <w:rPr>
-          <w:rStyle w:val="VerbatimChar"/>
-        </w:rPr>
-        <w:t>001195785 0.005240524</w:t>
+        <w:t>## Aguascalientes        0.02272835 0.001195785 0.005240524</w:t>
       </w:r>
       <w:r>
         <w:br/>
@@ -872,13 +797,7 @@
         <w:rPr>
           <w:rStyle w:val="VerbatimChar"/>
         </w:rPr>
-        <w:t>## Coahuila de Zaragoza  0.02181858 0.001334599 0.0055</w:t>
-      </w:r>
-      <w:r>
-        <w:rPr>
-          <w:rStyle w:val="VerbatimChar"/>
-        </w:rPr>
-        <w:t>97457</w:t>
+        <w:t>## Coahuila de Zaragoza  0.02181858 0.001334599 0.005597457</w:t>
       </w:r>
       <w:r>
         <w:br/>
@@ -914,13 +833,7 @@
         <w:rPr>
           <w:rStyle w:val="VerbatimChar"/>
         </w:rPr>
-        <w:t xml:space="preserve">## Baja California                          </w:t>
-      </w:r>
-      <w:r>
-        <w:rPr>
-          <w:rStyle w:val="VerbatimChar"/>
-        </w:rPr>
-        <w:t xml:space="preserve">  65.7                  93.3</w:t>
+        <w:t>## Baja California                            65.7                  93.3</w:t>
       </w:r>
       <w:r>
         <w:br/>
@@ -957,13 +870,7 @@
         <w:rPr>
           <w:rStyle w:val="VerbatimChar"/>
         </w:rPr>
-        <w:t>## Colim</w:t>
-      </w:r>
-      <w:r>
-        <w:rPr>
-          <w:rStyle w:val="VerbatimChar"/>
-        </w:rPr>
-        <w:t>a                                     98.5                  97.9</w:t>
+        <w:t>## Colima                                     98.5                  97.9</w:t>
       </w:r>
       <w:r>
         <w:br/>
@@ -990,13 +897,7 @@
         <w:rPr>
           <w:rStyle w:val="VerbatimChar"/>
         </w:rPr>
-        <w:t xml:space="preserve">## Baja California                        95.9     </w:t>
-      </w:r>
-      <w:r>
-        <w:rPr>
-          <w:rStyle w:val="VerbatimChar"/>
-        </w:rPr>
-        <w:t xml:space="preserve">              98.5</w:t>
+        <w:t>## Baja California                        95.9                   98.5</w:t>
       </w:r>
       <w:r>
         <w:br/>
@@ -1059,13 +960,7 @@
         <w:rPr>
           <w:rStyle w:val="VerbatimChar"/>
         </w:rPr>
-        <w:t>## Baja California                          77</w:t>
-      </w:r>
-      <w:r>
-        <w:rPr>
-          <w:rStyle w:val="VerbatimChar"/>
-        </w:rPr>
-        <w:t>.0                  3.3</w:t>
+        <w:t>## Baja California                          77.0                  3.3</w:t>
       </w:r>
       <w:r>
         <w:br/>
@@ -1101,13 +996,7 @@
         <w:rPr>
           <w:rStyle w:val="VerbatimChar"/>
         </w:rPr>
-        <w:t xml:space="preserve">## Colima             </w:t>
-      </w:r>
-      <w:r>
-        <w:rPr>
-          <w:rStyle w:val="VerbatimChar"/>
-        </w:rPr>
-        <w:t xml:space="preserve">                      94.7                  4.5</w:t>
+        <w:t>## Colima                                   94.7                  4.5</w:t>
       </w:r>
     </w:p>
     <w:p>
@@ -1172,13 +1061,7 @@
         <w:rPr>
           <w:rStyle w:val="NormalTok"/>
         </w:rPr>
-        <w:t>model &lt;</w:t>
-      </w:r>
-      <w:r>
-        <w:rPr>
-          <w:rStyle w:val="NormalTok"/>
-        </w:rPr>
-        <w:t>-</w:t>
+        <w:t>model &lt;-</w:t>
       </w:r>
       <w:r>
         <w:rPr>
@@ -1703,6 +1586,13 @@
     <w:lsdException w:name="Medium Shading 2"/>
     <w:lsdException w:name="Medium List 1"/>
     <w:lsdException w:name="Medium List 2"/>
+    <w:lsdException w:name="Medium Grid 1"/>
+    <w:lsdException w:name="Medium Grid 2"/>
+    <w:lsdException w:name="Medium Grid 3"/>
+    <w:lsdException w:name="Dark List"/>
+    <w:lsdException w:name="Colorful Shading"/>
+    <w:lsdException w:name="Colorful List"/>
+    <w:lsdException w:name="Colorful Grid"/>
     <w:lsdException w:name="Light Shading Accent 1"/>
     <w:lsdException w:name="Light List Accent 1"/>
     <w:lsdException w:name="Light Grid Accent 1"/>

</xml_diff>